<commit_message>
Atualizado Dossier de Projeto
</commit_message>
<xml_diff>
--- a/Documents/HabitaFlex_DP.docx
+++ b/Documents/HabitaFlex_DP.docx
@@ -2091,15 +2091,73 @@
       <w:bookmarkEnd w:id="0"/>
     </w:p>
     <w:p>
-      <w:pPr>
-        <w:spacing w:after="160" w:line="259" w:lineRule="auto"/>
-        <w:ind w:firstLine="0"/>
-        <w:jc w:val="left"/>
-      </w:pPr>
-      <w:r>
-        <w:br w:type="page"/>
-      </w:r>
-    </w:p>
+      <w:r>
+        <w:t xml:space="preserve">Num cenário global crescentemente interligado e digital, o sector imobiliário não se deixou ficar para trás e também sofreu uma significativa metamorfose. O tradicional processo de procura, venda e arrendamento de propriedades, que antes dependia quase unicamente de visitas presenciais e negociações prolongadas, tem agora a hipótese de se transformar numa experiência mais dinâmica e centrada no utilizador. É neste enquadramento que se apresenta a proposta de </w:t>
+      </w:r>
+      <w:r>
+        <w:t>projeto</w:t>
+      </w:r>
+      <w:r>
+        <w:t xml:space="preserve"> dos alunos do 3º ano do curso de Licenciatura em Engenharia de Sistemas Informáticos do Instituto Politécnico do Cávado e do Ave.</w:t>
+      </w:r>
+    </w:p>
+    <w:p>
+      <w:r>
+        <w:t xml:space="preserve">Com foco no tema "Habitação", este </w:t>
+      </w:r>
+      <w:r>
+        <w:t>projeto</w:t>
+      </w:r>
+      <w:r>
+        <w:t xml:space="preserve"> procura abordar e solucionar os desafios próprios do mercado imobiliário através da </w:t>
+      </w:r>
+      <w:r>
+        <w:t>conceção</w:t>
+      </w:r>
+      <w:r>
+        <w:t xml:space="preserve"> de uma plataforma digital. Este documento pretende detalhar e registar todo o empenho e planeamento associados às disciplinas de </w:t>
+      </w:r>
+      <w:r>
+        <w:t>Projeto</w:t>
+      </w:r>
+      <w:r>
+        <w:t xml:space="preserve"> Aplicado e Programação de Dispositivos Móveis, contribuindo, desta forma, para a formação prática e teórica dos estudantes envolvidos.</w:t>
+      </w:r>
+    </w:p>
+    <w:p>
+      <w:r>
+        <w:t xml:space="preserve">A visão desta plataforma não se cinge somente a uma ferramenta digital. O </w:t>
+      </w:r>
+      <w:r>
+        <w:t>objetivo</w:t>
+      </w:r>
+      <w:r>
+        <w:t xml:space="preserve"> ambicioso passa por reformular a maneira como as </w:t>
+      </w:r>
+      <w:r>
+        <w:t>transações</w:t>
+      </w:r>
+      <w:r>
+        <w:t xml:space="preserve"> imobiliárias são realizadas na </w:t>
+      </w:r>
+      <w:r>
+        <w:t>atualidade</w:t>
+      </w:r>
+      <w:r>
+        <w:t xml:space="preserve">. Num mercado que tem evidenciado um robusto crescimento nos últimos anos, torna-se crucial propor soluções que vão ao encontro das expectativas e necessidades dos utilizadores contemporâneos. A plataforma almeja centralizar e descomplicar o processo, tornando-o mais fluido, transparente e acessível. Para as entidades, quer sejam individuais ou </w:t>
+      </w:r>
+      <w:r>
+        <w:t>coletivas</w:t>
+      </w:r>
+      <w:r>
+        <w:t>, interessadas em comprar, vender ou arrendar imóveis, esta plataforma aspira tornar-se o ponto de referência no mercado digital imobiliário.</w:t>
+      </w:r>
+    </w:p>
+    <w:p/>
+    <w:p/>
+    <w:p/>
+    <w:p/>
+    <w:p/>
     <w:p>
       <w:pPr>
         <w:pStyle w:val="Ttulo1"/>
@@ -2122,9 +2180,244 @@
         <w:jc w:val="left"/>
       </w:pPr>
       <w:r>
-        <w:br w:type="page"/>
-      </w:r>
-    </w:p>
+        <w:t>O setor imobiliário é um dos pilares fundamentais da economia global, representando uma parcela significativa do investimento e da riqueza mundial. Durante décadas, a compra, venda e alugue</w:t>
+      </w:r>
+      <w:r>
+        <w:t>r</w:t>
+      </w:r>
+      <w:r>
+        <w:t xml:space="preserve"> de </w:t>
+      </w:r>
+      <w:r>
+        <w:t xml:space="preserve">imóveis </w:t>
+      </w:r>
+      <w:r>
+        <w:t>seguiram um modelo tradicional, no qual a interação pessoal e a negociação direta eram a norma. Porém, o avanço das tecnologias d</w:t>
+      </w:r>
+      <w:r>
+        <w:t>e</w:t>
+      </w:r>
+      <w:r>
+        <w:t xml:space="preserve"> informação e a crescente globalização mudaram drasticamente este cenário.</w:t>
+      </w:r>
+    </w:p>
+    <w:p>
+      <w:pPr>
+        <w:spacing w:after="160" w:line="259" w:lineRule="auto"/>
+        <w:ind w:firstLine="0"/>
+        <w:jc w:val="left"/>
+      </w:pPr>
+    </w:p>
+    <w:p>
+      <w:pPr>
+        <w:pStyle w:val="Ttulo2"/>
+        <w:numPr>
+          <w:ilvl w:val="1"/>
+          <w:numId w:val="2"/>
+        </w:numPr>
+      </w:pPr>
+      <w:r>
+        <w:t>Quem é o cliente?</w:t>
+      </w:r>
+    </w:p>
+    <w:p>
+      <w:r>
+        <w:t xml:space="preserve">No contexto deste projeto, o termo "cliente" refere-se a todas as pessoas e entidades que têm interesse direto na compra, venda ou </w:t>
+      </w:r>
+      <w:r>
+        <w:t>aluguer</w:t>
+      </w:r>
+      <w:r>
+        <w:t xml:space="preserve"> de </w:t>
+      </w:r>
+      <w:r>
+        <w:t>imóveis</w:t>
+      </w:r>
+      <w:r>
+        <w:t xml:space="preserve">. Isto inclui desde o jovem casal </w:t>
+      </w:r>
+      <w:r>
+        <w:t>à procura da</w:t>
+      </w:r>
+      <w:r>
+        <w:t xml:space="preserve"> sua primeira casa, ao investidor imobiliário experiente, passando por empresas de construção </w:t>
+      </w:r>
+      <w:r>
+        <w:t>na procura de vender os seus empreendimentos</w:t>
+      </w:r>
+      <w:r>
+        <w:t>. O cliente é, portanto, qualquer indivíduo ou entidade que procura uma solução eficiente e moderna para suas necessidades imobiliárias.</w:t>
+      </w:r>
+    </w:p>
+    <w:p>
+      <w:pPr>
+        <w:pStyle w:val="Ttulo2"/>
+        <w:numPr>
+          <w:ilvl w:val="1"/>
+          <w:numId w:val="2"/>
+        </w:numPr>
+      </w:pPr>
+      <w:r>
+        <w:t>Quem são os utilizadores?</w:t>
+      </w:r>
+    </w:p>
+    <w:p>
+      <w:r>
+        <w:t xml:space="preserve">Os utilizadores da plataforma constituem um grupo vasto e diversificado, englobando não </w:t>
+      </w:r>
+      <w:r>
+        <w:t>só</w:t>
+      </w:r>
+      <w:r>
+        <w:t xml:space="preserve"> os clientes finais, mas também agentes imobiliários, empresas de gestão de propriedades, bancos e outras instituições financeiras, entre outros. Em suma, engloba todos aqueles que, </w:t>
+      </w:r>
+      <w:r>
+        <w:t>direta</w:t>
+      </w:r>
+      <w:r>
+        <w:t xml:space="preserve"> ou </w:t>
+      </w:r>
+      <w:r>
+        <w:t>indiretamente</w:t>
+      </w:r>
+      <w:r>
+        <w:t xml:space="preserve">, participam no processo de </w:t>
+      </w:r>
+      <w:r>
+        <w:t>transação</w:t>
+      </w:r>
+      <w:r>
+        <w:t xml:space="preserve"> imobiliária e que podem beneficiar de uma plataforma digital.</w:t>
+      </w:r>
+    </w:p>
+    <w:p>
+      <w:pPr>
+        <w:pStyle w:val="Ttulo2"/>
+        <w:numPr>
+          <w:ilvl w:val="1"/>
+          <w:numId w:val="2"/>
+        </w:numPr>
+      </w:pPr>
+      <w:r>
+        <w:t>Melhorias do projeto no dia a dia dos utilizadores</w:t>
+      </w:r>
+    </w:p>
+    <w:p>
+      <w:pPr>
+        <w:spacing w:after="160" w:line="259" w:lineRule="auto"/>
+        <w:ind w:firstLine="0"/>
+        <w:jc w:val="left"/>
+      </w:pPr>
+      <w:r>
+        <w:t>A plataforma proposta visa revolucionar o quotidiano dos utilizadores ao:</w:t>
+      </w:r>
+    </w:p>
+    <w:p>
+      <w:pPr>
+        <w:pStyle w:val="PargrafodaLista"/>
+        <w:numPr>
+          <w:ilvl w:val="0"/>
+          <w:numId w:val="44"/>
+        </w:numPr>
+        <w:spacing w:after="160" w:line="259" w:lineRule="auto"/>
+        <w:jc w:val="left"/>
+      </w:pPr>
+      <w:r>
+        <w:t>Diminuir o tempo necessário para encontrar a propriedade ideal através de um sistema de pesquisa avançado.</w:t>
+      </w:r>
+    </w:p>
+    <w:p>
+      <w:pPr>
+        <w:pStyle w:val="PargrafodaLista"/>
+        <w:numPr>
+          <w:ilvl w:val="0"/>
+          <w:numId w:val="44"/>
+        </w:numPr>
+        <w:spacing w:after="160" w:line="259" w:lineRule="auto"/>
+        <w:jc w:val="left"/>
+      </w:pPr>
+      <w:r>
+        <w:t>Simplificar o processo de listagem para vendedores e agentes, tornando-o mais intuitivo.</w:t>
+      </w:r>
+    </w:p>
+    <w:p>
+      <w:pPr>
+        <w:pStyle w:val="PargrafodaLista"/>
+        <w:numPr>
+          <w:ilvl w:val="0"/>
+          <w:numId w:val="44"/>
+        </w:numPr>
+        <w:spacing w:after="160" w:line="259" w:lineRule="auto"/>
+        <w:jc w:val="left"/>
+      </w:pPr>
+      <w:r>
+        <w:t xml:space="preserve">Facilitar a comunicação </w:t>
+      </w:r>
+      <w:r>
+        <w:t>direta</w:t>
+      </w:r>
+      <w:r>
+        <w:t xml:space="preserve"> entre as partes envolvidas.</w:t>
+      </w:r>
+    </w:p>
+    <w:p>
+      <w:pPr>
+        <w:pStyle w:val="PargrafodaLista"/>
+        <w:numPr>
+          <w:ilvl w:val="0"/>
+          <w:numId w:val="44"/>
+        </w:numPr>
+        <w:spacing w:after="160" w:line="259" w:lineRule="auto"/>
+        <w:jc w:val="left"/>
+      </w:pPr>
+      <w:r>
+        <w:t xml:space="preserve">Proporcionar uma experiência de utilizador </w:t>
+      </w:r>
+      <w:r>
+        <w:t>otimizada</w:t>
+      </w:r>
+      <w:r>
+        <w:t xml:space="preserve"> para dispositivos móveis, permitindo a pesquisa e negociação de propriedades em movimento.</w:t>
+      </w:r>
+    </w:p>
+    <w:p>
+      <w:pPr>
+        <w:spacing w:after="160" w:line="259" w:lineRule="auto"/>
+        <w:jc w:val="left"/>
+      </w:pPr>
+    </w:p>
+    <w:p>
+      <w:pPr>
+        <w:pStyle w:val="Ttulo2"/>
+        <w:numPr>
+          <w:ilvl w:val="1"/>
+          <w:numId w:val="2"/>
+        </w:numPr>
+      </w:pPr>
+      <w:r>
+        <w:lastRenderedPageBreak/>
+        <w:t>Partes Interessadas/Não Interessadas</w:t>
+      </w:r>
+    </w:p>
+    <w:p>
+      <w:r>
+        <w:t xml:space="preserve">As partes interessadas são todos os compradores, vendedores e arrendatários, tal como </w:t>
+      </w:r>
+      <w:proofErr w:type="gramStart"/>
+      <w:r>
+        <w:t>agencias</w:t>
+      </w:r>
+      <w:proofErr w:type="gramEnd"/>
+      <w:r>
+        <w:t xml:space="preserve"> e empresas de construção e promoção imobiliária.</w:t>
+      </w:r>
+    </w:p>
+    <w:p>
+      <w:r>
+        <w:t>As partes não interessadas poderão ser empresas que disponibilizam plataformas concorrentes, ou entidades que operam estritamente sob o modelo tradicional e resistem à digitalização</w:t>
+      </w:r>
+    </w:p>
+    <w:p/>
     <w:p>
       <w:pPr>
         <w:pStyle w:val="Ttulo1"/>
@@ -2135,7 +2428,6 @@
       </w:pPr>
       <w:bookmarkStart w:id="2" w:name="_Toc148374479"/>
       <w:r>
-        <w:lastRenderedPageBreak/>
         <w:t>Prop</w:t>
       </w:r>
       <w:r>
@@ -2274,7 +2566,13 @@
         </w:numPr>
       </w:pPr>
       <w:r>
-        <w:t>Os resultados da pesquisa devem ser exibidos em uma lista de propriedades correspondentes aos critérios especificados.</w:t>
+        <w:t xml:space="preserve">Os resultados da pesquisa devem ser exibidos </w:t>
+      </w:r>
+      <w:r>
+        <w:t xml:space="preserve">numa </w:t>
+      </w:r>
+      <w:r>
+        <w:t>lista de propriedades correspondentes aos critérios especificados.</w:t>
       </w:r>
     </w:p>
     <w:p>
@@ -2332,7 +2630,56 @@
         </w:numPr>
       </w:pPr>
       <w:r>
-        <w:t>Deve haver opção de login com redes sociais, como Facebook e Google;</w:t>
+        <w:t>A plataforma deve permitir a recuperação de senhas esquecidas.</w:t>
+      </w:r>
+    </w:p>
+    <w:p>
+      <w:pPr>
+        <w:pStyle w:val="PargrafodaLista"/>
+        <w:numPr>
+          <w:ilvl w:val="0"/>
+          <w:numId w:val="3"/>
+        </w:numPr>
+        <w:rPr>
+          <w:b/>
+          <w:bCs/>
+        </w:rPr>
+      </w:pPr>
+      <w:r>
+        <w:rPr>
+          <w:b/>
+          <w:bCs/>
+        </w:rPr>
+        <w:lastRenderedPageBreak/>
+        <w:t xml:space="preserve">RF03 </w:t>
+      </w:r>
+      <w:r>
+        <w:rPr>
+          <w:b/>
+          <w:bCs/>
+        </w:rPr>
+        <w:t>–</w:t>
+      </w:r>
+      <w:r>
+        <w:rPr>
+          <w:b/>
+          <w:bCs/>
+        </w:rPr>
+        <w:t xml:space="preserve"> </w:t>
+      </w:r>
+      <w:r>
+        <w:rPr>
+          <w:b/>
+          <w:bCs/>
+        </w:rPr>
+        <w:t>Publicação</w:t>
+      </w:r>
+      <w:r>
+        <w:rPr>
+          <w:b/>
+          <w:bCs/>
+        </w:rPr>
+        <w:t xml:space="preserve"> de Imóveis:</w:t>
       </w:r>
     </w:p>
     <w:p>
@@ -2344,7 +2691,31 @@
         </w:numPr>
       </w:pPr>
       <w:r>
-        <w:t>A plataforma deve permitir a recuperação de senhas esquecidas.</w:t>
+        <w:t xml:space="preserve">Proprietários ou agentes imobiliários devem poder criar </w:t>
+      </w:r>
+      <w:r>
+        <w:t>publicações</w:t>
+      </w:r>
+      <w:r>
+        <w:t xml:space="preserve"> de propriedades, incluindo descrição detalhada, fotos e informações de contato;</w:t>
+      </w:r>
+    </w:p>
+    <w:p>
+      <w:pPr>
+        <w:pStyle w:val="PargrafodaLista"/>
+        <w:numPr>
+          <w:ilvl w:val="1"/>
+          <w:numId w:val="3"/>
+        </w:numPr>
+      </w:pPr>
+      <w:r>
+        <w:t xml:space="preserve">Deve ser possível editar ou remover </w:t>
+      </w:r>
+      <w:r>
+        <w:t>publicações</w:t>
+      </w:r>
+      <w:r>
+        <w:t xml:space="preserve"> existentes.</w:t>
       </w:r>
     </w:p>
     <w:p>
@@ -2364,7 +2735,7 @@
           <w:b/>
           <w:bCs/>
         </w:rPr>
-        <w:t xml:space="preserve">RF03 </w:t>
+        <w:t xml:space="preserve">RF04 </w:t>
       </w:r>
       <w:r>
         <w:rPr>
@@ -2378,7 +2749,7 @@
           <w:b/>
           <w:bCs/>
         </w:rPr>
-        <w:t xml:space="preserve"> Listagem de Imóveis:</w:t>
+        <w:t xml:space="preserve"> Exibição de Detalhes da Propriedade:</w:t>
       </w:r>
     </w:p>
     <w:p>
@@ -2390,7 +2761,7 @@
         </w:numPr>
       </w:pPr>
       <w:r>
-        <w:t>Proprietários ou agentes imobiliários devem poder criar listagens de propriedades, incluindo descrição detalhada, fotos e informações de contato;</w:t>
+        <w:t>As páginas de detalhes de propriedades devem incluir informações completas, como preço, descrição, fotos, recursos, comodidades e localização;</w:t>
       </w:r>
     </w:p>
     <w:p>
@@ -2402,7 +2773,19 @@
         </w:numPr>
       </w:pPr>
       <w:r>
-        <w:t>Deve ser possível editar ou remover listagens existentes.</w:t>
+        <w:t>Os utilizadores devem poder solicitar informações adicionais ou agendar visitas a partir das páginas de detalhes;</w:t>
+      </w:r>
+    </w:p>
+    <w:p>
+      <w:pPr>
+        <w:pStyle w:val="PargrafodaLista"/>
+        <w:numPr>
+          <w:ilvl w:val="1"/>
+          <w:numId w:val="3"/>
+        </w:numPr>
+      </w:pPr>
+      <w:r>
+        <w:t>Deve ser possível exibir um mapa interativo com a localização exata da propriedade.</w:t>
       </w:r>
     </w:p>
     <w:p>
@@ -2422,8 +2805,7 @@
           <w:b/>
           <w:bCs/>
         </w:rPr>
-        <w:lastRenderedPageBreak/>
-        <w:t xml:space="preserve">RF04 </w:t>
+        <w:t xml:space="preserve">RF05 </w:t>
       </w:r>
       <w:r>
         <w:rPr>
@@ -2437,7 +2819,7 @@
           <w:b/>
           <w:bCs/>
         </w:rPr>
-        <w:t xml:space="preserve"> Exibição de Detalhes da Propriedade:</w:t>
+        <w:t xml:space="preserve"> Comunicação:</w:t>
       </w:r>
     </w:p>
     <w:p>
@@ -2449,7 +2831,7 @@
         </w:numPr>
       </w:pPr>
       <w:r>
-        <w:t>As páginas de detalhes de propriedades devem incluir informações completas, como preço, descrição, fotos, recursos, comodidades e localização;</w:t>
+        <w:t>Os utilizadores devem poder enviar mensagens para proprietários ou agentes diretamente através da plataforma;</w:t>
       </w:r>
     </w:p>
     <w:p>
@@ -2461,7 +2843,55 @@
         </w:numPr>
       </w:pPr>
       <w:r>
-        <w:t>Os utilizadores devem poder solicitar informações adicionais ou agendar visitas a partir das páginas de detalhes;</w:t>
+        <w:t>Deve haver um sistema de notificações para alertar os utilizadores sobre novas mensagens, respostas e atividades relacionadas às suas listagens favoritas.</w:t>
+      </w:r>
+    </w:p>
+    <w:p>
+      <w:pPr>
+        <w:pStyle w:val="PargrafodaLista"/>
+        <w:numPr>
+          <w:ilvl w:val="0"/>
+          <w:numId w:val="3"/>
+        </w:numPr>
+        <w:rPr>
+          <w:b/>
+          <w:bCs/>
+        </w:rPr>
+      </w:pPr>
+      <w:r>
+        <w:rPr>
+          <w:b/>
+          <w:bCs/>
+        </w:rPr>
+        <w:t xml:space="preserve">RF06 </w:t>
+      </w:r>
+      <w:r>
+        <w:rPr>
+          <w:b/>
+          <w:bCs/>
+        </w:rPr>
+        <w:t>–</w:t>
+      </w:r>
+      <w:r>
+        <w:rPr>
+          <w:b/>
+          <w:bCs/>
+        </w:rPr>
+        <w:t xml:space="preserve"> </w:t>
+      </w:r>
+      <w:r>
+        <w:rPr>
+          <w:b/>
+          <w:bCs/>
+        </w:rPr>
+        <w:t>Gestão</w:t>
+      </w:r>
+      <w:r>
+        <w:rPr>
+          <w:b/>
+          <w:bCs/>
+        </w:rPr>
+        <w:t xml:space="preserve"> de Favoritos:</w:t>
       </w:r>
     </w:p>
     <w:p>
@@ -2473,7 +2903,19 @@
         </w:numPr>
       </w:pPr>
       <w:r>
-        <w:t>Deve ser possível exibir um mapa interativo com a localização exata da propriedade.</w:t>
+        <w:t>Os utilizadores devem poder adicionar propriedades a uma lista de favoritos;</w:t>
+      </w:r>
+    </w:p>
+    <w:p>
+      <w:pPr>
+        <w:pStyle w:val="PargrafodaLista"/>
+        <w:numPr>
+          <w:ilvl w:val="1"/>
+          <w:numId w:val="3"/>
+        </w:numPr>
+      </w:pPr>
+      <w:r>
+        <w:t>Deve ser possível aceder e gerir a lista de favoritos a partir do painel do utilizador autenticado.</w:t>
       </w:r>
     </w:p>
     <w:p>
@@ -2493,7 +2935,21 @@
           <w:b/>
           <w:bCs/>
         </w:rPr>
-        <w:t xml:space="preserve">RF05 </w:t>
+        <w:t>RF0</w:t>
+      </w:r>
+      <w:r>
+        <w:rPr>
+          <w:b/>
+          <w:bCs/>
+        </w:rPr>
+        <w:t>7</w:t>
+      </w:r>
+      <w:r>
+        <w:rPr>
+          <w:b/>
+          <w:bCs/>
+        </w:rPr>
+        <w:t xml:space="preserve"> </w:t>
       </w:r>
       <w:r>
         <w:rPr>
@@ -2507,7 +2963,7 @@
           <w:b/>
           <w:bCs/>
         </w:rPr>
-        <w:t xml:space="preserve"> Comunicação:</w:t>
+        <w:t xml:space="preserve"> Integração de Pagamento:</w:t>
       </w:r>
     </w:p>
     <w:p>
@@ -2519,7 +2975,49 @@
         </w:numPr>
       </w:pPr>
       <w:r>
-        <w:t>Os utilizadores devem poder enviar mensagens para proprietários ou agentes diretamente através da plataforma;</w:t>
+        <w:t xml:space="preserve">Se aplicável, a plataforma deve integrar um sistema de pagamento para taxas de </w:t>
+      </w:r>
+      <w:r>
+        <w:t>publicações</w:t>
+      </w:r>
+      <w:r>
+        <w:t xml:space="preserve"> ou outros serviços premium.</w:t>
+      </w:r>
+    </w:p>
+    <w:p>
+      <w:pPr>
+        <w:pStyle w:val="PargrafodaLista"/>
+        <w:numPr>
+          <w:ilvl w:val="0"/>
+          <w:numId w:val="3"/>
+        </w:numPr>
+      </w:pPr>
+      <w:r>
+        <w:rPr>
+          <w:b/>
+          <w:bCs/>
+        </w:rPr>
+        <w:t>RF08</w:t>
+      </w:r>
+      <w:r>
+        <w:t xml:space="preserve"> </w:t>
+      </w:r>
+      <w:r>
+        <w:rPr>
+          <w:b/>
+          <w:bCs/>
+        </w:rPr>
+        <w:t>–</w:t>
+      </w:r>
+      <w:r>
+        <w:t xml:space="preserve"> </w:t>
+      </w:r>
+      <w:r>
+        <w:rPr>
+          <w:b/>
+          <w:bCs/>
+        </w:rPr>
+        <w:t>Notificações</w:t>
       </w:r>
     </w:p>
     <w:p>
@@ -2531,7 +3029,75 @@
         </w:numPr>
       </w:pPr>
       <w:r>
-        <w:t>Deve haver um sistema de notificações para alertar os utilizadores sobre novas mensagens, respostas e atividades relacionadas às suas listagens favoritas.</w:t>
+        <w:t>A plataforma deve permitir configurar alertas para determinado tipo de imóvel.</w:t>
+      </w:r>
+      <w:r>
+        <w:br w:type="page"/>
+      </w:r>
+    </w:p>
+    <w:p>
+      <w:pPr>
+        <w:pStyle w:val="Ttulo2"/>
+        <w:numPr>
+          <w:ilvl w:val="1"/>
+          <w:numId w:val="2"/>
+        </w:numPr>
+      </w:pPr>
+      <w:bookmarkStart w:id="4" w:name="_Toc148374481"/>
+      <w:r>
+        <w:lastRenderedPageBreak/>
+        <w:t>Requisitos Não Funcionais</w:t>
+      </w:r>
+      <w:bookmarkEnd w:id="4"/>
+    </w:p>
+    <w:p>
+      <w:r>
+        <w:t>Por outro lado,</w:t>
+      </w:r>
+      <w:r>
+        <w:t xml:space="preserve"> os Requisitos</w:t>
+      </w:r>
+      <w:r>
+        <w:t xml:space="preserve"> Não</w:t>
+      </w:r>
+      <w:r>
+        <w:t xml:space="preserve"> Funcionais </w:t>
+      </w:r>
+      <w:r>
+        <w:t xml:space="preserve">definem </w:t>
+      </w:r>
+      <w:r>
+        <w:t>o que é que o sistema fará mais concretamente. São premissas</w:t>
+      </w:r>
+      <w:r>
+        <w:t>,</w:t>
+      </w:r>
+      <w:r>
+        <w:t xml:space="preserve"> restrições técnicas</w:t>
+      </w:r>
+      <w:r>
+        <w:t xml:space="preserve"> e necessidades que não podem ser atendidas através de funcionalidades.</w:t>
+      </w:r>
+      <w:r>
+        <w:t xml:space="preserve"> Estes </w:t>
+      </w:r>
+      <w:r>
+        <w:t xml:space="preserve">Requisitos </w:t>
+      </w:r>
+      <w:r>
+        <w:t>N</w:t>
+      </w:r>
+      <w:r>
+        <w:t>ão Funcionais (</w:t>
+      </w:r>
+      <w:r>
+        <w:t>RNF</w:t>
+      </w:r>
+      <w:r>
+        <w:t>) inerentes ao projeto, estão associados à qualidade e segurança da aplicação que garante o funcionamento otimizado de todo o sistema</w:t>
+      </w:r>
+      <w:r>
+        <w:t>.</w:t>
       </w:r>
     </w:p>
     <w:p>
@@ -2541,31 +3107,27 @@
           <w:ilvl w:val="0"/>
           <w:numId w:val="3"/>
         </w:numPr>
-        <w:rPr>
-          <w:b/>
-          <w:bCs/>
-        </w:rPr>
-      </w:pPr>
-      <w:r>
-        <w:rPr>
-          <w:b/>
-          <w:bCs/>
-        </w:rPr>
-        <w:t xml:space="preserve">RF06 </w:t>
-      </w:r>
-      <w:r>
-        <w:rPr>
-          <w:b/>
-          <w:bCs/>
-        </w:rPr>
-        <w:t>–</w:t>
-      </w:r>
-      <w:r>
-        <w:rPr>
-          <w:b/>
-          <w:bCs/>
-        </w:rPr>
-        <w:t xml:space="preserve"> Gerenciamento de Favoritos:</w:t>
+      </w:pPr>
+      <w:r>
+        <w:rPr>
+          <w:b/>
+          <w:bCs/>
+        </w:rPr>
+        <w:t>RNF</w:t>
+      </w:r>
+      <w:r>
+        <w:rPr>
+          <w:b/>
+          <w:bCs/>
+        </w:rPr>
+        <w:t>01</w:t>
+      </w:r>
+      <w:r>
+        <w:rPr>
+          <w:b/>
+          <w:bCs/>
+        </w:rPr>
+        <w:t xml:space="preserve"> – Facilidade de Uso:</w:t>
       </w:r>
     </w:p>
     <w:p>
@@ -2577,7 +3139,41 @@
         </w:numPr>
       </w:pPr>
       <w:r>
-        <w:t>Os utilizadores devem poder adicionar propriedades a uma lista de favoritos;</w:t>
+        <w:t>A plataforma deve ser intuitiva e de fácil utilização, com uma interface amigável para os utilizadores.</w:t>
+      </w:r>
+    </w:p>
+    <w:p>
+      <w:pPr>
+        <w:pStyle w:val="PargrafodaLista"/>
+        <w:numPr>
+          <w:ilvl w:val="0"/>
+          <w:numId w:val="3"/>
+        </w:numPr>
+        <w:rPr>
+          <w:b/>
+          <w:bCs/>
+        </w:rPr>
+      </w:pPr>
+      <w:r>
+        <w:rPr>
+          <w:b/>
+          <w:bCs/>
+        </w:rPr>
+        <w:t xml:space="preserve">RNF02 </w:t>
+      </w:r>
+      <w:r>
+        <w:rPr>
+          <w:b/>
+          <w:bCs/>
+        </w:rPr>
+        <w:t>–</w:t>
+      </w:r>
+      <w:r>
+        <w:rPr>
+          <w:b/>
+          <w:bCs/>
+        </w:rPr>
+        <w:t xml:space="preserve"> Desempenho:</w:t>
       </w:r>
     </w:p>
     <w:p>
@@ -2589,7 +3185,7 @@
         </w:numPr>
       </w:pPr>
       <w:r>
-        <w:t>Deve ser possível aceder e gerir a lista de favoritos a partir do painel do utilizador autenticado.</w:t>
+        <w:t>A plataforma deve ter tempos de resposta rápidos, garantindo uma experiência de utilizador ágil.</w:t>
       </w:r>
     </w:p>
     <w:p>
@@ -2609,7 +3205,7 @@
           <w:b/>
           <w:bCs/>
         </w:rPr>
-        <w:t xml:space="preserve">RF07 </w:t>
+        <w:t xml:space="preserve">RNF03 </w:t>
       </w:r>
       <w:r>
         <w:rPr>
@@ -2623,7 +3219,7 @@
           <w:b/>
           <w:bCs/>
         </w:rPr>
-        <w:t xml:space="preserve"> Administração:</w:t>
+        <w:t xml:space="preserve"> Escalabilidade:</w:t>
       </w:r>
     </w:p>
     <w:p>
@@ -2635,7 +3231,47 @@
         </w:numPr>
       </w:pPr>
       <w:r>
-        <w:t>Deve haver uma interface de administração para gerir listagens, utilizadores e denúncias de conteúdo inadequado;</w:t>
+        <w:t xml:space="preserve">A plataforma deve ser escalável para lidar com um aumento substancial no número de utilizadores e </w:t>
+      </w:r>
+      <w:r>
+        <w:t>publicações</w:t>
+      </w:r>
+      <w:r>
+        <w:t>.</w:t>
+      </w:r>
+    </w:p>
+    <w:p>
+      <w:pPr>
+        <w:pStyle w:val="PargrafodaLista"/>
+        <w:numPr>
+          <w:ilvl w:val="0"/>
+          <w:numId w:val="3"/>
+        </w:numPr>
+        <w:rPr>
+          <w:b/>
+          <w:bCs/>
+        </w:rPr>
+      </w:pPr>
+      <w:r>
+        <w:rPr>
+          <w:b/>
+          <w:bCs/>
+        </w:rPr>
+        <w:t xml:space="preserve">RNF04 </w:t>
+      </w:r>
+      <w:r>
+        <w:rPr>
+          <w:b/>
+          <w:bCs/>
+        </w:rPr>
+        <w:t>–</w:t>
+      </w:r>
+      <w:r>
+        <w:rPr>
+          <w:b/>
+          <w:bCs/>
+        </w:rPr>
+        <w:t xml:space="preserve"> Disponibilidade:</w:t>
       </w:r>
     </w:p>
     <w:p>
@@ -2647,7 +3283,7 @@
         </w:numPr>
       </w:pPr>
       <w:r>
-        <w:t>Os administradores devem poder monitorar atividades na plataforma e tomar medidas apropriadas.</w:t>
+        <w:t>A plataforma deve estar disponível e acessível aos utilizadores de forma confiável, com um tempo de inatividade mínimo.</w:t>
       </w:r>
     </w:p>
     <w:p>
@@ -2667,7 +3303,7 @@
           <w:b/>
           <w:bCs/>
         </w:rPr>
-        <w:t xml:space="preserve">RF08 </w:t>
+        <w:t xml:space="preserve">RNF05 </w:t>
       </w:r>
       <w:r>
         <w:rPr>
@@ -2681,7 +3317,7 @@
           <w:b/>
           <w:bCs/>
         </w:rPr>
-        <w:t xml:space="preserve"> Integração de Pagamento:</w:t>
+        <w:t xml:space="preserve"> Segurança de Dados:</w:t>
       </w:r>
     </w:p>
     <w:p>
@@ -2693,17 +3329,7 @@
         </w:numPr>
       </w:pPr>
       <w:r>
-        <w:t>Se aplicável, a plataforma deve integrar um sistema de pagamento para taxas de listagem ou outros serviços premium.</w:t>
-      </w:r>
-    </w:p>
-    <w:p>
-      <w:pPr>
-        <w:spacing w:after="160" w:line="259" w:lineRule="auto"/>
-        <w:ind w:firstLine="0"/>
-        <w:jc w:val="left"/>
-      </w:pPr>
-      <w:r>
-        <w:br w:type="page"/>
+        <w:t>Deve ser implementada segurança de dados robusta para proteger informações pessoais e financeiras dos utilizadores.</w:t>
       </w:r>
     </w:p>
     <w:p>
@@ -2723,8 +3349,7 @@
           <w:b/>
           <w:bCs/>
         </w:rPr>
-        <w:lastRenderedPageBreak/>
-        <w:t xml:space="preserve">RF09 </w:t>
+        <w:t xml:space="preserve">RNF06 </w:t>
       </w:r>
       <w:r>
         <w:rPr>
@@ -2738,7 +3363,7 @@
           <w:b/>
           <w:bCs/>
         </w:rPr>
-        <w:t xml:space="preserve"> Segurança:</w:t>
+        <w:t xml:space="preserve"> Autenticação e Autorização:</w:t>
       </w:r>
     </w:p>
     <w:p>
@@ -2750,7 +3375,7 @@
         </w:numPr>
       </w:pPr>
       <w:r>
-        <w:t>A plataforma deve implementar medidas de segurança para proteger informações pessoais dos utilizadores e prevenir atividades fraudulentas.</w:t>
+        <w:t>A plataforma deve garantir que apenas utilizadores autorizados tenham acesso a funcionalidades sensíveis.</w:t>
       </w:r>
     </w:p>
     <w:p>
@@ -2760,74 +3385,43 @@
           <w:ilvl w:val="0"/>
           <w:numId w:val="3"/>
         </w:numPr>
-      </w:pPr>
-      <w:r>
-        <w:br w:type="page"/>
-      </w:r>
-    </w:p>
-    <w:p>
-      <w:pPr>
-        <w:pStyle w:val="Ttulo2"/>
+        <w:rPr>
+          <w:b/>
+          <w:bCs/>
+        </w:rPr>
+      </w:pPr>
+      <w:r>
+        <w:rPr>
+          <w:b/>
+          <w:bCs/>
+        </w:rPr>
+        <w:t xml:space="preserve">RNF07 </w:t>
+      </w:r>
+      <w:r>
+        <w:rPr>
+          <w:b/>
+          <w:bCs/>
+        </w:rPr>
+        <w:t>–</w:t>
+      </w:r>
+      <w:r>
+        <w:rPr>
+          <w:b/>
+          <w:bCs/>
+        </w:rPr>
+        <w:t xml:space="preserve"> Conformidade com Regulamentações:</w:t>
+      </w:r>
+    </w:p>
+    <w:p>
+      <w:pPr>
+        <w:pStyle w:val="PargrafodaLista"/>
         <w:numPr>
           <w:ilvl w:val="1"/>
-          <w:numId w:val="2"/>
+          <w:numId w:val="3"/>
         </w:numPr>
       </w:pPr>
-      <w:bookmarkStart w:id="4" w:name="_Toc148374481"/>
-      <w:r>
-        <w:lastRenderedPageBreak/>
-        <w:t>Requisitos Não Funcionais</w:t>
-      </w:r>
-      <w:bookmarkEnd w:id="4"/>
-    </w:p>
-    <w:p>
-      <w:r>
-        <w:t>Por outro lado,</w:t>
-      </w:r>
-      <w:r>
-        <w:t xml:space="preserve"> os Requisitos</w:t>
-      </w:r>
-      <w:r>
-        <w:t xml:space="preserve"> Não</w:t>
-      </w:r>
-      <w:r>
-        <w:t xml:space="preserve"> Funcionais </w:t>
-      </w:r>
-      <w:r>
-        <w:t xml:space="preserve">definem </w:t>
-      </w:r>
-      <w:r>
-        <w:t>o que é que o sistema fará mais concretamente. São premissas</w:t>
-      </w:r>
-      <w:r>
-        <w:t>,</w:t>
-      </w:r>
-      <w:r>
-        <w:t xml:space="preserve"> restrições técnicas</w:t>
-      </w:r>
-      <w:r>
-        <w:t xml:space="preserve"> e necessidades que não podem ser atendidas através de funcionalidades.</w:t>
-      </w:r>
-      <w:r>
-        <w:t xml:space="preserve"> Estes </w:t>
-      </w:r>
-      <w:r>
-        <w:t xml:space="preserve">Requisitos </w:t>
-      </w:r>
-      <w:r>
-        <w:t>N</w:t>
-      </w:r>
-      <w:r>
-        <w:t>ão Funcionais (</w:t>
-      </w:r>
-      <w:r>
-        <w:t>RNF</w:t>
-      </w:r>
-      <w:r>
-        <w:t>) inerentes ao projeto, estão associados à qualidade e segurança da aplicação que garante o funcionamento otimizado de todo o sistema</w:t>
-      </w:r>
-      <w:r>
-        <w:t>.</w:t>
+      <w:r>
+        <w:t>A plataforma deve cumprir as regulamentações de privacidade, segurança e outras leis relevantes em vigor.</w:t>
       </w:r>
     </w:p>
     <w:p>
@@ -2837,27 +3431,31 @@
           <w:ilvl w:val="0"/>
           <w:numId w:val="3"/>
         </w:numPr>
-      </w:pPr>
-      <w:r>
-        <w:rPr>
-          <w:b/>
-          <w:bCs/>
-        </w:rPr>
-        <w:t>RNF</w:t>
-      </w:r>
-      <w:r>
-        <w:rPr>
-          <w:b/>
-          <w:bCs/>
-        </w:rPr>
-        <w:t>01</w:t>
-      </w:r>
-      <w:r>
-        <w:rPr>
-          <w:b/>
-          <w:bCs/>
-        </w:rPr>
-        <w:t xml:space="preserve"> – Facilidade de Uso:</w:t>
+        <w:rPr>
+          <w:b/>
+          <w:bCs/>
+        </w:rPr>
+      </w:pPr>
+      <w:r>
+        <w:rPr>
+          <w:b/>
+          <w:bCs/>
+        </w:rPr>
+        <w:t xml:space="preserve">RNF08 </w:t>
+      </w:r>
+      <w:r>
+        <w:rPr>
+          <w:b/>
+          <w:bCs/>
+        </w:rPr>
+        <w:t>–</w:t>
+      </w:r>
+      <w:r>
+        <w:rPr>
+          <w:b/>
+          <w:bCs/>
+        </w:rPr>
+        <w:t xml:space="preserve"> Acessibilidade:</w:t>
       </w:r>
     </w:p>
     <w:p>
@@ -2869,7 +3467,7 @@
         </w:numPr>
       </w:pPr>
       <w:r>
-        <w:t>A plataforma deve ser intuitiva e de fácil utilização, com uma interface amigável para os utilizadores.</w:t>
+        <w:t>Deve haver um sistema de backup e recuperação de dados para evitar perda de informações em caso de falhas.</w:t>
       </w:r>
     </w:p>
     <w:p>
@@ -2889,7 +3487,8 @@
           <w:b/>
           <w:bCs/>
         </w:rPr>
-        <w:t xml:space="preserve">RNF02 </w:t>
+        <w:lastRenderedPageBreak/>
+        <w:t xml:space="preserve">RNF09 </w:t>
       </w:r>
       <w:r>
         <w:rPr>
@@ -2903,7 +3502,7 @@
           <w:b/>
           <w:bCs/>
         </w:rPr>
-        <w:t xml:space="preserve"> Desempenho:</w:t>
+        <w:t xml:space="preserve"> Backup e Recuperação:</w:t>
       </w:r>
     </w:p>
     <w:p>
@@ -2915,7 +3514,7 @@
         </w:numPr>
       </w:pPr>
       <w:r>
-        <w:t>A plataforma deve ter tempos de resposta rápidos, garantindo uma experiência de utilizador ágil.</w:t>
+        <w:t>Deve haver um sistema de backup e recuperação de dados para evitar perda de informações em caso de falhas.</w:t>
       </w:r>
     </w:p>
     <w:p>
@@ -2935,7 +3534,7 @@
           <w:b/>
           <w:bCs/>
         </w:rPr>
-        <w:t xml:space="preserve">RNF03 </w:t>
+        <w:t xml:space="preserve">RNF10 </w:t>
       </w:r>
       <w:r>
         <w:rPr>
@@ -2949,7 +3548,7 @@
           <w:b/>
           <w:bCs/>
         </w:rPr>
-        <w:t xml:space="preserve"> Escalabilidade:</w:t>
+        <w:t xml:space="preserve"> Tolerância a Falhas:</w:t>
       </w:r>
     </w:p>
     <w:p>
@@ -2961,7 +3560,7 @@
         </w:numPr>
       </w:pPr>
       <w:r>
-        <w:t>A plataforma deve ser escalável para lidar com um aumento substancial no número de utilizadores e listagens.</w:t>
+        <w:t>A plataforma deve ser capaz de lidar com falhas de hardware ou software sem impacto significativo para os utilizadores.</w:t>
       </w:r>
     </w:p>
     <w:p>
@@ -2971,17 +3570,13 @@
           <w:ilvl w:val="0"/>
           <w:numId w:val="3"/>
         </w:numPr>
-        <w:rPr>
-          <w:b/>
-          <w:bCs/>
-        </w:rPr>
-      </w:pPr>
-      <w:r>
-        <w:rPr>
-          <w:b/>
-          <w:bCs/>
-        </w:rPr>
-        <w:t xml:space="preserve">RNF04 </w:t>
+      </w:pPr>
+      <w:r>
+        <w:rPr>
+          <w:b/>
+          <w:bCs/>
+        </w:rPr>
+        <w:t xml:space="preserve">RNF11 </w:t>
       </w:r>
       <w:r>
         <w:rPr>
@@ -2995,7 +3590,7 @@
           <w:b/>
           <w:bCs/>
         </w:rPr>
-        <w:t xml:space="preserve"> Disponibilidade:</w:t>
+        <w:t xml:space="preserve"> Facilidade de Atualização:</w:t>
       </w:r>
     </w:p>
     <w:p>
@@ -3007,7 +3602,7 @@
         </w:numPr>
       </w:pPr>
       <w:r>
-        <w:t>A plataforma deve estar disponível e acessível aos utilizadores de forma confiável, com um tempo de inatividade mínimo.</w:t>
+        <w:t>Deve ser fácil para os administradores e agentes imobiliários atualizarem as informações das listagens e do conteúdo da plataforma.</w:t>
       </w:r>
     </w:p>
     <w:p>
@@ -3027,7 +3622,7 @@
           <w:b/>
           <w:bCs/>
         </w:rPr>
-        <w:t xml:space="preserve">RNF05 </w:t>
+        <w:t xml:space="preserve">RNF12 </w:t>
       </w:r>
       <w:r>
         <w:rPr>
@@ -3041,7 +3636,7 @@
           <w:b/>
           <w:bCs/>
         </w:rPr>
-        <w:t xml:space="preserve"> Segurança de Dados:</w:t>
+        <w:t xml:space="preserve"> Revisão de Conteúdo:</w:t>
       </w:r>
     </w:p>
     <w:p>
@@ -3053,7 +3648,7 @@
         </w:numPr>
       </w:pPr>
       <w:r>
-        <w:t>Deve ser implementada segurança de dados robusta para proteger informações pessoais e financeiras dos utilizadores.</w:t>
+        <w:t>A plataforma deve permitir a revisão e moderação de conteúdo para garantir a qualidade e precisão das listagens.</w:t>
       </w:r>
     </w:p>
     <w:p>
@@ -3073,7 +3668,7 @@
           <w:b/>
           <w:bCs/>
         </w:rPr>
-        <w:t xml:space="preserve">RNF06 </w:t>
+        <w:t xml:space="preserve">RNF13 </w:t>
       </w:r>
       <w:r>
         <w:rPr>
@@ -3087,7 +3682,7 @@
           <w:b/>
           <w:bCs/>
         </w:rPr>
-        <w:t xml:space="preserve"> Autenticação e Autorização:</w:t>
+        <w:t xml:space="preserve"> Compatibilidade Navegadores e Dispositivos:</w:t>
       </w:r>
     </w:p>
     <w:p>
@@ -3099,7 +3694,7 @@
         </w:numPr>
       </w:pPr>
       <w:r>
-        <w:t>A plataforma deve garantir que apenas utilizadores autorizados tenham acesso a funcionalidades sensíveis.</w:t>
+        <w:t>A plataforma deve ser compatível com uma variedade de navegadores e dispositivos, incluindo computadores, smartphones e tablets.</w:t>
       </w:r>
     </w:p>
     <w:p>
@@ -3119,7 +3714,7 @@
           <w:b/>
           <w:bCs/>
         </w:rPr>
-        <w:t xml:space="preserve">RNF07 </w:t>
+        <w:t xml:space="preserve">RNF14 </w:t>
       </w:r>
       <w:r>
         <w:rPr>
@@ -3133,7 +3728,7 @@
           <w:b/>
           <w:bCs/>
         </w:rPr>
-        <w:t xml:space="preserve"> Conformidade com Regulamentações:</w:t>
+        <w:t xml:space="preserve"> Documentação:</w:t>
       </w:r>
     </w:p>
     <w:p>
@@ -3145,7 +3740,7 @@
         </w:numPr>
       </w:pPr>
       <w:r>
-        <w:t>A plataforma deve cumprir as regulamentações de privacidade, segurança e outras leis relevantes em vigor.</w:t>
+        <w:t>Deve haver documentação abrangente para o desenvolvimento, manutenção e uso da plataforma.</w:t>
       </w:r>
     </w:p>
     <w:p>
@@ -3165,7 +3760,7 @@
           <w:b/>
           <w:bCs/>
         </w:rPr>
-        <w:t xml:space="preserve">RNF08 </w:t>
+        <w:t xml:space="preserve">RNF15 </w:t>
       </w:r>
       <w:r>
         <w:rPr>
@@ -3179,7 +3774,7 @@
           <w:b/>
           <w:bCs/>
         </w:rPr>
-        <w:t xml:space="preserve"> Acessibilidade:</w:t>
+        <w:t xml:space="preserve"> Suporte Técnico:</w:t>
       </w:r>
     </w:p>
     <w:p>
@@ -3191,326 +3786,13 @@
         </w:numPr>
       </w:pPr>
       <w:r>
-        <w:t>Deve haver um sistema de backup e recuperação de dados para evitar perda de informações em caso de falhas.</w:t>
-      </w:r>
-    </w:p>
-    <w:p>
-      <w:pPr>
-        <w:pStyle w:val="PargrafodaLista"/>
-        <w:numPr>
-          <w:ilvl w:val="0"/>
-          <w:numId w:val="3"/>
-        </w:numPr>
-        <w:rPr>
-          <w:b/>
-          <w:bCs/>
-        </w:rPr>
-      </w:pPr>
-      <w:r>
-        <w:rPr>
-          <w:b/>
-          <w:bCs/>
-        </w:rPr>
-        <w:lastRenderedPageBreak/>
-        <w:t xml:space="preserve">RNF09 </w:t>
-      </w:r>
-      <w:r>
-        <w:rPr>
-          <w:b/>
-          <w:bCs/>
-        </w:rPr>
-        <w:t>–</w:t>
-      </w:r>
-      <w:r>
-        <w:rPr>
-          <w:b/>
-          <w:bCs/>
-        </w:rPr>
-        <w:t xml:space="preserve"> Backup e Recuperação:</w:t>
-      </w:r>
-    </w:p>
-    <w:p>
-      <w:pPr>
-        <w:pStyle w:val="PargrafodaLista"/>
-        <w:numPr>
-          <w:ilvl w:val="1"/>
-          <w:numId w:val="3"/>
-        </w:numPr>
-      </w:pPr>
-      <w:r>
-        <w:t>Deve haver um sistema de backup e recuperação de dados para evitar perda de informações em caso de falhas.</w:t>
-      </w:r>
-    </w:p>
-    <w:p>
-      <w:pPr>
-        <w:pStyle w:val="PargrafodaLista"/>
-        <w:numPr>
-          <w:ilvl w:val="0"/>
-          <w:numId w:val="3"/>
-        </w:numPr>
-        <w:rPr>
-          <w:b/>
-          <w:bCs/>
-        </w:rPr>
-      </w:pPr>
-      <w:r>
-        <w:rPr>
-          <w:b/>
-          <w:bCs/>
-        </w:rPr>
-        <w:t xml:space="preserve">RNF10 </w:t>
-      </w:r>
-      <w:r>
-        <w:rPr>
-          <w:b/>
-          <w:bCs/>
-        </w:rPr>
-        <w:t>–</w:t>
-      </w:r>
-      <w:r>
-        <w:rPr>
-          <w:b/>
-          <w:bCs/>
-        </w:rPr>
-        <w:t xml:space="preserve"> Tolerância a Falhas:</w:t>
-      </w:r>
-    </w:p>
-    <w:p>
-      <w:pPr>
-        <w:pStyle w:val="PargrafodaLista"/>
-        <w:numPr>
-          <w:ilvl w:val="1"/>
-          <w:numId w:val="3"/>
-        </w:numPr>
-      </w:pPr>
-      <w:r>
-        <w:t>A plataforma deve ser capaz de lidar com falhas de hardware ou software sem impacto significativo para os utilizadores.</w:t>
-      </w:r>
-    </w:p>
-    <w:p>
-      <w:pPr>
-        <w:pStyle w:val="PargrafodaLista"/>
-        <w:numPr>
-          <w:ilvl w:val="0"/>
-          <w:numId w:val="3"/>
-        </w:numPr>
-      </w:pPr>
-      <w:r>
-        <w:rPr>
-          <w:b/>
-          <w:bCs/>
-        </w:rPr>
-        <w:t xml:space="preserve">RNF11 </w:t>
-      </w:r>
-      <w:r>
-        <w:rPr>
-          <w:b/>
-          <w:bCs/>
-        </w:rPr>
-        <w:t>–</w:t>
-      </w:r>
-      <w:r>
-        <w:rPr>
-          <w:b/>
-          <w:bCs/>
-        </w:rPr>
-        <w:t xml:space="preserve"> Facilidade de Atualização:</w:t>
-      </w:r>
-    </w:p>
-    <w:p>
-      <w:pPr>
-        <w:pStyle w:val="PargrafodaLista"/>
-        <w:numPr>
-          <w:ilvl w:val="1"/>
-          <w:numId w:val="3"/>
-        </w:numPr>
-      </w:pPr>
-      <w:r>
-        <w:t>Deve ser fácil para os administradores e agentes imobiliários atualizarem as informações das listagens e do conteúdo da plataforma.</w:t>
-      </w:r>
-    </w:p>
-    <w:p>
-      <w:pPr>
-        <w:pStyle w:val="PargrafodaLista"/>
-        <w:numPr>
-          <w:ilvl w:val="0"/>
-          <w:numId w:val="3"/>
-        </w:numPr>
-        <w:rPr>
-          <w:b/>
-          <w:bCs/>
-        </w:rPr>
-      </w:pPr>
-      <w:r>
-        <w:rPr>
-          <w:b/>
-          <w:bCs/>
-        </w:rPr>
-        <w:t xml:space="preserve">RNF12 </w:t>
-      </w:r>
-      <w:r>
-        <w:rPr>
-          <w:b/>
-          <w:bCs/>
-        </w:rPr>
-        <w:t>–</w:t>
-      </w:r>
-      <w:r>
-        <w:rPr>
-          <w:b/>
-          <w:bCs/>
-        </w:rPr>
-        <w:t xml:space="preserve"> Revisão de Conteúdo:</w:t>
-      </w:r>
-    </w:p>
-    <w:p>
-      <w:pPr>
-        <w:pStyle w:val="PargrafodaLista"/>
-        <w:numPr>
-          <w:ilvl w:val="1"/>
-          <w:numId w:val="3"/>
-        </w:numPr>
-      </w:pPr>
-      <w:r>
-        <w:t>A plataforma deve permitir a revisão e moderação de conteúdo para garantir a qualidade e precisão das listagens.</w:t>
-      </w:r>
-    </w:p>
-    <w:p>
-      <w:pPr>
-        <w:pStyle w:val="PargrafodaLista"/>
-        <w:numPr>
-          <w:ilvl w:val="0"/>
-          <w:numId w:val="3"/>
-        </w:numPr>
-        <w:rPr>
-          <w:b/>
-          <w:bCs/>
-        </w:rPr>
-      </w:pPr>
-      <w:r>
-        <w:rPr>
-          <w:b/>
-          <w:bCs/>
-        </w:rPr>
-        <w:t xml:space="preserve">RNF13 </w:t>
-      </w:r>
-      <w:r>
-        <w:rPr>
-          <w:b/>
-          <w:bCs/>
-        </w:rPr>
-        <w:t>–</w:t>
-      </w:r>
-      <w:r>
-        <w:rPr>
-          <w:b/>
-          <w:bCs/>
-        </w:rPr>
-        <w:t xml:space="preserve"> Compatibilidade Navegadores e Dispositivos:</w:t>
-      </w:r>
-    </w:p>
-    <w:p>
-      <w:pPr>
-        <w:pStyle w:val="PargrafodaLista"/>
-        <w:numPr>
-          <w:ilvl w:val="1"/>
-          <w:numId w:val="3"/>
-        </w:numPr>
-      </w:pPr>
-      <w:r>
-        <w:t>A plataforma deve ser compatível com uma variedade de navegadores e dispositivos, incluindo computadores, smartphones e tablets.</w:t>
-      </w:r>
-    </w:p>
-    <w:p>
-      <w:pPr>
-        <w:pStyle w:val="PargrafodaLista"/>
-        <w:numPr>
-          <w:ilvl w:val="0"/>
-          <w:numId w:val="3"/>
-        </w:numPr>
-        <w:rPr>
-          <w:b/>
-          <w:bCs/>
-        </w:rPr>
-      </w:pPr>
-      <w:r>
-        <w:rPr>
-          <w:b/>
-          <w:bCs/>
-        </w:rPr>
-        <w:t xml:space="preserve">RNF14 </w:t>
-      </w:r>
-      <w:r>
-        <w:rPr>
-          <w:b/>
-          <w:bCs/>
-        </w:rPr>
-        <w:t>–</w:t>
-      </w:r>
-      <w:r>
-        <w:rPr>
-          <w:b/>
-          <w:bCs/>
-        </w:rPr>
-        <w:t xml:space="preserve"> Documentação:</w:t>
-      </w:r>
-    </w:p>
-    <w:p>
-      <w:pPr>
-        <w:pStyle w:val="PargrafodaLista"/>
-        <w:numPr>
-          <w:ilvl w:val="1"/>
-          <w:numId w:val="3"/>
-        </w:numPr>
-      </w:pPr>
-      <w:r>
-        <w:t>Deve haver documentação abrangente para o desenvolvimento, manutenção e uso da plataforma.</w:t>
-      </w:r>
-    </w:p>
-    <w:p>
-      <w:pPr>
-        <w:pStyle w:val="PargrafodaLista"/>
-        <w:numPr>
-          <w:ilvl w:val="0"/>
-          <w:numId w:val="3"/>
-        </w:numPr>
-        <w:rPr>
-          <w:b/>
-          <w:bCs/>
-        </w:rPr>
-      </w:pPr>
-      <w:r>
-        <w:rPr>
-          <w:b/>
-          <w:bCs/>
-        </w:rPr>
-        <w:t xml:space="preserve">RNF15 </w:t>
-      </w:r>
-      <w:r>
-        <w:rPr>
-          <w:b/>
-          <w:bCs/>
-        </w:rPr>
-        <w:t>–</w:t>
-      </w:r>
-      <w:r>
-        <w:rPr>
-          <w:b/>
-          <w:bCs/>
-        </w:rPr>
-        <w:t xml:space="preserve"> Suporte Técnico:</w:t>
-      </w:r>
-    </w:p>
-    <w:p>
-      <w:pPr>
-        <w:pStyle w:val="PargrafodaLista"/>
-        <w:numPr>
-          <w:ilvl w:val="1"/>
-          <w:numId w:val="3"/>
-        </w:numPr>
-      </w:pPr>
-      <w:r>
-        <w:t>A plataforma deve oferecer suporte técnico eficaz aos utilizadores e administradores.</w:t>
+        <w:t>A plataforma deve oferecer suporte técnico eficaz aos utilizadore</w:t>
+      </w:r>
+      <w:r>
+        <w:t>s</w:t>
+      </w:r>
+      <w:r>
+        <w:t>.</w:t>
       </w:r>
     </w:p>
     <w:p>
@@ -4103,14 +4385,27 @@
       <w:r>
         <w:t xml:space="preserve">Figura </w:t>
       </w:r>
-      <w:fldSimple w:instr=" SEQ Figura \* ARABIC ">
-        <w:r>
-          <w:rPr>
-            <w:noProof/>
-          </w:rPr>
-          <w:t>1</w:t>
-        </w:r>
-      </w:fldSimple>
+      <w:r>
+        <w:fldChar w:fldCharType="begin"/>
+      </w:r>
+      <w:r>
+        <w:instrText xml:space="preserve"> SEQ Figura \* ARABIC </w:instrText>
+      </w:r>
+      <w:r>
+        <w:fldChar w:fldCharType="separate"/>
+      </w:r>
+      <w:r>
+        <w:rPr>
+          <w:noProof/>
+        </w:rPr>
+        <w:t>1</w:t>
+      </w:r>
+      <w:r>
+        <w:rPr>
+          <w:noProof/>
+        </w:rPr>
+        <w:fldChar w:fldCharType="end"/>
+      </w:r>
       <w:r>
         <w:t xml:space="preserve"> - Prototipagem</w:t>
       </w:r>
@@ -6634,6 +6929,119 @@
     </w:lvl>
   </w:abstractNum>
   <w:abstractNum w:abstractNumId="18" w15:restartNumberingAfterBreak="0">
+    <w:nsid w:val="36406BF2"/>
+    <w:multiLevelType w:val="hybridMultilevel"/>
+    <w:tmpl w:val="F88E0432"/>
+    <w:lvl w:ilvl="0" w:tplc="08090001">
+      <w:start w:val="1"/>
+      <w:numFmt w:val="bullet"/>
+      <w:lvlText w:val=""/>
+      <w:lvlJc w:val="left"/>
+      <w:pPr>
+        <w:ind w:left="720" w:hanging="360"/>
+      </w:pPr>
+      <w:rPr>
+        <w:rFonts w:ascii="Symbol" w:hAnsi="Symbol" w:hint="default"/>
+      </w:rPr>
+    </w:lvl>
+    <w:lvl w:ilvl="1" w:tplc="08090003" w:tentative="1">
+      <w:start w:val="1"/>
+      <w:numFmt w:val="bullet"/>
+      <w:lvlText w:val="o"/>
+      <w:lvlJc w:val="left"/>
+      <w:pPr>
+        <w:ind w:left="1440" w:hanging="360"/>
+      </w:pPr>
+      <w:rPr>
+        <w:rFonts w:ascii="Courier New" w:hAnsi="Courier New" w:cs="Courier New" w:hint="default"/>
+      </w:rPr>
+    </w:lvl>
+    <w:lvl w:ilvl="2" w:tplc="08090005" w:tentative="1">
+      <w:start w:val="1"/>
+      <w:numFmt w:val="bullet"/>
+      <w:lvlText w:val=""/>
+      <w:lvlJc w:val="left"/>
+      <w:pPr>
+        <w:ind w:left="2160" w:hanging="360"/>
+      </w:pPr>
+      <w:rPr>
+        <w:rFonts w:ascii="Wingdings" w:hAnsi="Wingdings" w:hint="default"/>
+      </w:rPr>
+    </w:lvl>
+    <w:lvl w:ilvl="3" w:tplc="08090001" w:tentative="1">
+      <w:start w:val="1"/>
+      <w:numFmt w:val="bullet"/>
+      <w:lvlText w:val=""/>
+      <w:lvlJc w:val="left"/>
+      <w:pPr>
+        <w:ind w:left="2880" w:hanging="360"/>
+      </w:pPr>
+      <w:rPr>
+        <w:rFonts w:ascii="Symbol" w:hAnsi="Symbol" w:hint="default"/>
+      </w:rPr>
+    </w:lvl>
+    <w:lvl w:ilvl="4" w:tplc="08090003" w:tentative="1">
+      <w:start w:val="1"/>
+      <w:numFmt w:val="bullet"/>
+      <w:lvlText w:val="o"/>
+      <w:lvlJc w:val="left"/>
+      <w:pPr>
+        <w:ind w:left="3600" w:hanging="360"/>
+      </w:pPr>
+      <w:rPr>
+        <w:rFonts w:ascii="Courier New" w:hAnsi="Courier New" w:cs="Courier New" w:hint="default"/>
+      </w:rPr>
+    </w:lvl>
+    <w:lvl w:ilvl="5" w:tplc="08090005" w:tentative="1">
+      <w:start w:val="1"/>
+      <w:numFmt w:val="bullet"/>
+      <w:lvlText w:val=""/>
+      <w:lvlJc w:val="left"/>
+      <w:pPr>
+        <w:ind w:left="4320" w:hanging="360"/>
+      </w:pPr>
+      <w:rPr>
+        <w:rFonts w:ascii="Wingdings" w:hAnsi="Wingdings" w:hint="default"/>
+      </w:rPr>
+    </w:lvl>
+    <w:lvl w:ilvl="6" w:tplc="08090001" w:tentative="1">
+      <w:start w:val="1"/>
+      <w:numFmt w:val="bullet"/>
+      <w:lvlText w:val=""/>
+      <w:lvlJc w:val="left"/>
+      <w:pPr>
+        <w:ind w:left="5040" w:hanging="360"/>
+      </w:pPr>
+      <w:rPr>
+        <w:rFonts w:ascii="Symbol" w:hAnsi="Symbol" w:hint="default"/>
+      </w:rPr>
+    </w:lvl>
+    <w:lvl w:ilvl="7" w:tplc="08090003" w:tentative="1">
+      <w:start w:val="1"/>
+      <w:numFmt w:val="bullet"/>
+      <w:lvlText w:val="o"/>
+      <w:lvlJc w:val="left"/>
+      <w:pPr>
+        <w:ind w:left="5760" w:hanging="360"/>
+      </w:pPr>
+      <w:rPr>
+        <w:rFonts w:ascii="Courier New" w:hAnsi="Courier New" w:cs="Courier New" w:hint="default"/>
+      </w:rPr>
+    </w:lvl>
+    <w:lvl w:ilvl="8" w:tplc="08090005" w:tentative="1">
+      <w:start w:val="1"/>
+      <w:numFmt w:val="bullet"/>
+      <w:lvlText w:val=""/>
+      <w:lvlJc w:val="left"/>
+      <w:pPr>
+        <w:ind w:left="6480" w:hanging="360"/>
+      </w:pPr>
+      <w:rPr>
+        <w:rFonts w:ascii="Wingdings" w:hAnsi="Wingdings" w:hint="default"/>
+      </w:rPr>
+    </w:lvl>
+  </w:abstractNum>
+  <w:abstractNum w:abstractNumId="19" w15:restartNumberingAfterBreak="0">
     <w:nsid w:val="390B1800"/>
     <w:multiLevelType w:val="hybridMultilevel"/>
     <w:tmpl w:val="D30AB316"/>
@@ -6746,7 +7154,7 @@
       </w:rPr>
     </w:lvl>
   </w:abstractNum>
-  <w:abstractNum w:abstractNumId="19" w15:restartNumberingAfterBreak="0">
+  <w:abstractNum w:abstractNumId="20" w15:restartNumberingAfterBreak="0">
     <w:nsid w:val="3FBC588A"/>
     <w:multiLevelType w:val="hybridMultilevel"/>
     <w:tmpl w:val="5D8ACCC6"/>
@@ -6835,7 +7243,7 @@
       </w:pPr>
     </w:lvl>
   </w:abstractNum>
-  <w:abstractNum w:abstractNumId="20" w15:restartNumberingAfterBreak="0">
+  <w:abstractNum w:abstractNumId="21" w15:restartNumberingAfterBreak="0">
     <w:nsid w:val="3FFF4BF5"/>
     <w:multiLevelType w:val="hybridMultilevel"/>
     <w:tmpl w:val="62E0B9D4"/>
@@ -6948,7 +7356,7 @@
       </w:rPr>
     </w:lvl>
   </w:abstractNum>
-  <w:abstractNum w:abstractNumId="21" w15:restartNumberingAfterBreak="0">
+  <w:abstractNum w:abstractNumId="22" w15:restartNumberingAfterBreak="0">
     <w:nsid w:val="41FA59EE"/>
     <w:multiLevelType w:val="hybridMultilevel"/>
     <w:tmpl w:val="5D8ACCC6"/>
@@ -7037,7 +7445,7 @@
       </w:pPr>
     </w:lvl>
   </w:abstractNum>
-  <w:abstractNum w:abstractNumId="22" w15:restartNumberingAfterBreak="0">
+  <w:abstractNum w:abstractNumId="23" w15:restartNumberingAfterBreak="0">
     <w:nsid w:val="42FE4620"/>
     <w:multiLevelType w:val="multilevel"/>
     <w:tmpl w:val="3C41C35C"/>
@@ -7177,7 +7585,7 @@
       </w:rPr>
     </w:lvl>
   </w:abstractNum>
-  <w:abstractNum w:abstractNumId="23" w15:restartNumberingAfterBreak="0">
+  <w:abstractNum w:abstractNumId="24" w15:restartNumberingAfterBreak="0">
     <w:nsid w:val="43931211"/>
     <w:multiLevelType w:val="hybridMultilevel"/>
     <w:tmpl w:val="184203D2"/>
@@ -7290,7 +7698,7 @@
       </w:rPr>
     </w:lvl>
   </w:abstractNum>
-  <w:abstractNum w:abstractNumId="24" w15:restartNumberingAfterBreak="0">
+  <w:abstractNum w:abstractNumId="25" w15:restartNumberingAfterBreak="0">
     <w:nsid w:val="443C7106"/>
     <w:multiLevelType w:val="hybridMultilevel"/>
     <w:tmpl w:val="5D8ACCC6"/>
@@ -7379,7 +7787,7 @@
       </w:pPr>
     </w:lvl>
   </w:abstractNum>
-  <w:abstractNum w:abstractNumId="25" w15:restartNumberingAfterBreak="0">
+  <w:abstractNum w:abstractNumId="26" w15:restartNumberingAfterBreak="0">
     <w:nsid w:val="474E40C1"/>
     <w:multiLevelType w:val="hybridMultilevel"/>
     <w:tmpl w:val="0030904C"/>
@@ -7492,7 +7900,7 @@
       </w:rPr>
     </w:lvl>
   </w:abstractNum>
-  <w:abstractNum w:abstractNumId="26" w15:restartNumberingAfterBreak="0">
+  <w:abstractNum w:abstractNumId="27" w15:restartNumberingAfterBreak="0">
     <w:nsid w:val="47793961"/>
     <w:multiLevelType w:val="hybridMultilevel"/>
     <w:tmpl w:val="5D8ACCC6"/>
@@ -7581,7 +7989,7 @@
       </w:pPr>
     </w:lvl>
   </w:abstractNum>
-  <w:abstractNum w:abstractNumId="27" w15:restartNumberingAfterBreak="0">
+  <w:abstractNum w:abstractNumId="28" w15:restartNumberingAfterBreak="0">
     <w:nsid w:val="49453348"/>
     <w:multiLevelType w:val="hybridMultilevel"/>
     <w:tmpl w:val="5D8ACCC6"/>
@@ -7670,7 +8078,7 @@
       </w:pPr>
     </w:lvl>
   </w:abstractNum>
-  <w:abstractNum w:abstractNumId="28" w15:restartNumberingAfterBreak="0">
+  <w:abstractNum w:abstractNumId="29" w15:restartNumberingAfterBreak="0">
     <w:nsid w:val="4B912C74"/>
     <w:multiLevelType w:val="hybridMultilevel"/>
     <w:tmpl w:val="5D8ACCC6"/>
@@ -7759,7 +8167,7 @@
       </w:pPr>
     </w:lvl>
   </w:abstractNum>
-  <w:abstractNum w:abstractNumId="29" w15:restartNumberingAfterBreak="0">
+  <w:abstractNum w:abstractNumId="30" w15:restartNumberingAfterBreak="0">
     <w:nsid w:val="53900C91"/>
     <w:multiLevelType w:val="hybridMultilevel"/>
     <w:tmpl w:val="5D8ACCC6"/>
@@ -7848,7 +8256,7 @@
       </w:pPr>
     </w:lvl>
   </w:abstractNum>
-  <w:abstractNum w:abstractNumId="30" w15:restartNumberingAfterBreak="0">
+  <w:abstractNum w:abstractNumId="31" w15:restartNumberingAfterBreak="0">
     <w:nsid w:val="564F5596"/>
     <w:multiLevelType w:val="hybridMultilevel"/>
     <w:tmpl w:val="5D8ACCC6"/>
@@ -7937,7 +8345,7 @@
       </w:pPr>
     </w:lvl>
   </w:abstractNum>
-  <w:abstractNum w:abstractNumId="31" w15:restartNumberingAfterBreak="0">
+  <w:abstractNum w:abstractNumId="32" w15:restartNumberingAfterBreak="0">
     <w:nsid w:val="599F74D1"/>
     <w:multiLevelType w:val="hybridMultilevel"/>
     <w:tmpl w:val="81DA1D7E"/>
@@ -8023,7 +8431,7 @@
       </w:pPr>
     </w:lvl>
   </w:abstractNum>
-  <w:abstractNum w:abstractNumId="32" w15:restartNumberingAfterBreak="0">
+  <w:abstractNum w:abstractNumId="33" w15:restartNumberingAfterBreak="0">
     <w:nsid w:val="5B9D67C3"/>
     <w:multiLevelType w:val="hybridMultilevel"/>
     <w:tmpl w:val="E18A0026"/>
@@ -8136,7 +8544,7 @@
       </w:rPr>
     </w:lvl>
   </w:abstractNum>
-  <w:abstractNum w:abstractNumId="33" w15:restartNumberingAfterBreak="0">
+  <w:abstractNum w:abstractNumId="34" w15:restartNumberingAfterBreak="0">
     <w:nsid w:val="615B3AFC"/>
     <w:multiLevelType w:val="hybridMultilevel"/>
     <w:tmpl w:val="5D8ACCC6"/>
@@ -8225,7 +8633,7 @@
       </w:pPr>
     </w:lvl>
   </w:abstractNum>
-  <w:abstractNum w:abstractNumId="34" w15:restartNumberingAfterBreak="0">
+  <w:abstractNum w:abstractNumId="35" w15:restartNumberingAfterBreak="0">
     <w:nsid w:val="63B7212E"/>
     <w:multiLevelType w:val="hybridMultilevel"/>
     <w:tmpl w:val="7408C186"/>
@@ -8318,7 +8726,7 @@
       </w:pPr>
     </w:lvl>
   </w:abstractNum>
-  <w:abstractNum w:abstractNumId="35" w15:restartNumberingAfterBreak="0">
+  <w:abstractNum w:abstractNumId="36" w15:restartNumberingAfterBreak="0">
     <w:nsid w:val="64722C1D"/>
     <w:multiLevelType w:val="hybridMultilevel"/>
     <w:tmpl w:val="5D8ACCC6"/>
@@ -8407,7 +8815,7 @@
       </w:pPr>
     </w:lvl>
   </w:abstractNum>
-  <w:abstractNum w:abstractNumId="36" w15:restartNumberingAfterBreak="0">
+  <w:abstractNum w:abstractNumId="37" w15:restartNumberingAfterBreak="0">
     <w:nsid w:val="66911917"/>
     <w:multiLevelType w:val="hybridMultilevel"/>
     <w:tmpl w:val="5D8ACCC6"/>
@@ -8496,7 +8904,7 @@
       </w:pPr>
     </w:lvl>
   </w:abstractNum>
-  <w:abstractNum w:abstractNumId="37" w15:restartNumberingAfterBreak="0">
+  <w:abstractNum w:abstractNumId="38" w15:restartNumberingAfterBreak="0">
     <w:nsid w:val="694C5632"/>
     <w:multiLevelType w:val="hybridMultilevel"/>
     <w:tmpl w:val="13589172"/>
@@ -8582,7 +8990,7 @@
       </w:pPr>
     </w:lvl>
   </w:abstractNum>
-  <w:abstractNum w:abstractNumId="38" w15:restartNumberingAfterBreak="0">
+  <w:abstractNum w:abstractNumId="39" w15:restartNumberingAfterBreak="0">
     <w:nsid w:val="6A48213E"/>
     <w:multiLevelType w:val="hybridMultilevel"/>
     <w:tmpl w:val="5D8ACCC6"/>
@@ -8671,7 +9079,7 @@
       </w:pPr>
     </w:lvl>
   </w:abstractNum>
-  <w:abstractNum w:abstractNumId="39" w15:restartNumberingAfterBreak="0">
+  <w:abstractNum w:abstractNumId="40" w15:restartNumberingAfterBreak="0">
     <w:nsid w:val="6B306851"/>
     <w:multiLevelType w:val="hybridMultilevel"/>
     <w:tmpl w:val="56822EAC"/>
@@ -8757,7 +9165,7 @@
       </w:pPr>
     </w:lvl>
   </w:abstractNum>
-  <w:abstractNum w:abstractNumId="40" w15:restartNumberingAfterBreak="0">
+  <w:abstractNum w:abstractNumId="41" w15:restartNumberingAfterBreak="0">
     <w:nsid w:val="722D06CE"/>
     <w:multiLevelType w:val="hybridMultilevel"/>
     <w:tmpl w:val="5D8ACCC6"/>
@@ -8846,7 +9254,7 @@
       </w:pPr>
     </w:lvl>
   </w:abstractNum>
-  <w:abstractNum w:abstractNumId="41" w15:restartNumberingAfterBreak="0">
+  <w:abstractNum w:abstractNumId="42" w15:restartNumberingAfterBreak="0">
     <w:nsid w:val="7C0516A4"/>
     <w:multiLevelType w:val="hybridMultilevel"/>
     <w:tmpl w:val="5D8ACCC6"/>
@@ -8935,7 +9343,7 @@
       </w:pPr>
     </w:lvl>
   </w:abstractNum>
-  <w:abstractNum w:abstractNumId="42" w15:restartNumberingAfterBreak="0">
+  <w:abstractNum w:abstractNumId="43" w15:restartNumberingAfterBreak="0">
     <w:nsid w:val="7E320546"/>
     <w:multiLevelType w:val="multilevel"/>
     <w:tmpl w:val="0816001F"/>
@@ -9022,7 +9430,7 @@
     </w:lvl>
   </w:abstractNum>
   <w:num w:numId="1" w16cid:durableId="314451602">
-    <w:abstractNumId w:val="39"/>
+    <w:abstractNumId w:val="40"/>
   </w:num>
   <w:num w:numId="2" w16cid:durableId="987439853">
     <w:abstractNumId w:val="14"/>
@@ -9031,22 +9439,22 @@
     <w:abstractNumId w:val="3"/>
   </w:num>
   <w:num w:numId="4" w16cid:durableId="1832524679">
-    <w:abstractNumId w:val="22"/>
+    <w:abstractNumId w:val="23"/>
   </w:num>
   <w:num w:numId="5" w16cid:durableId="2130659648">
-    <w:abstractNumId w:val="32"/>
+    <w:abstractNumId w:val="33"/>
   </w:num>
   <w:num w:numId="6" w16cid:durableId="1913813101">
-    <w:abstractNumId w:val="23"/>
+    <w:abstractNumId w:val="24"/>
   </w:num>
   <w:num w:numId="7" w16cid:durableId="272631698">
     <w:abstractNumId w:val="8"/>
   </w:num>
   <w:num w:numId="8" w16cid:durableId="2003044240">
-    <w:abstractNumId w:val="25"/>
+    <w:abstractNumId w:val="26"/>
   </w:num>
   <w:num w:numId="9" w16cid:durableId="504174251">
-    <w:abstractNumId w:val="40"/>
+    <w:abstractNumId w:val="41"/>
   </w:num>
   <w:num w:numId="10" w16cid:durableId="1131944688">
     <w:abstractNumId w:val="2"/>
@@ -9067,37 +9475,37 @@
     <w:abstractNumId w:val="13"/>
   </w:num>
   <w:num w:numId="16" w16cid:durableId="2132279467">
-    <w:abstractNumId w:val="38"/>
+    <w:abstractNumId w:val="39"/>
   </w:num>
   <w:num w:numId="17" w16cid:durableId="810832646">
+    <w:abstractNumId w:val="37"/>
+  </w:num>
+  <w:num w:numId="18" w16cid:durableId="217590322">
+    <w:abstractNumId w:val="34"/>
+  </w:num>
+  <w:num w:numId="19" w16cid:durableId="901210548">
+    <w:abstractNumId w:val="42"/>
+  </w:num>
+  <w:num w:numId="20" w16cid:durableId="1288467377">
+    <w:abstractNumId w:val="30"/>
+  </w:num>
+  <w:num w:numId="21" w16cid:durableId="1654064261">
+    <w:abstractNumId w:val="20"/>
+  </w:num>
+  <w:num w:numId="22" w16cid:durableId="98986597">
+    <w:abstractNumId w:val="28"/>
+  </w:num>
+  <w:num w:numId="23" w16cid:durableId="1963802384">
+    <w:abstractNumId w:val="27"/>
+  </w:num>
+  <w:num w:numId="24" w16cid:durableId="94056628">
     <w:abstractNumId w:val="36"/>
   </w:num>
-  <w:num w:numId="18" w16cid:durableId="217590322">
-    <w:abstractNumId w:val="33"/>
-  </w:num>
-  <w:num w:numId="19" w16cid:durableId="901210548">
-    <w:abstractNumId w:val="41"/>
-  </w:num>
-  <w:num w:numId="20" w16cid:durableId="1288467377">
-    <w:abstractNumId w:val="29"/>
-  </w:num>
-  <w:num w:numId="21" w16cid:durableId="1654064261">
-    <w:abstractNumId w:val="19"/>
-  </w:num>
-  <w:num w:numId="22" w16cid:durableId="98986597">
-    <w:abstractNumId w:val="27"/>
-  </w:num>
-  <w:num w:numId="23" w16cid:durableId="1963802384">
-    <w:abstractNumId w:val="26"/>
-  </w:num>
-  <w:num w:numId="24" w16cid:durableId="94056628">
-    <w:abstractNumId w:val="35"/>
-  </w:num>
   <w:num w:numId="25" w16cid:durableId="761683913">
-    <w:abstractNumId w:val="30"/>
+    <w:abstractNumId w:val="31"/>
   </w:num>
   <w:num w:numId="26" w16cid:durableId="331875119">
-    <w:abstractNumId w:val="28"/>
+    <w:abstractNumId w:val="29"/>
   </w:num>
   <w:num w:numId="27" w16cid:durableId="355932480">
     <w:abstractNumId w:val="12"/>
@@ -9109,13 +9517,13 @@
     <w:abstractNumId w:val="10"/>
   </w:num>
   <w:num w:numId="30" w16cid:durableId="1222981028">
-    <w:abstractNumId w:val="24"/>
+    <w:abstractNumId w:val="25"/>
   </w:num>
   <w:num w:numId="31" w16cid:durableId="474564610">
     <w:abstractNumId w:val="7"/>
   </w:num>
   <w:num w:numId="32" w16cid:durableId="1218083133">
-    <w:abstractNumId w:val="21"/>
+    <w:abstractNumId w:val="22"/>
   </w:num>
   <w:num w:numId="33" w16cid:durableId="1627463211">
     <w:abstractNumId w:val="11"/>
@@ -9124,16 +9532,16 @@
     <w:abstractNumId w:val="1"/>
   </w:num>
   <w:num w:numId="35" w16cid:durableId="572467862">
-    <w:abstractNumId w:val="37"/>
+    <w:abstractNumId w:val="38"/>
   </w:num>
   <w:num w:numId="36" w16cid:durableId="326979411">
-    <w:abstractNumId w:val="31"/>
+    <w:abstractNumId w:val="32"/>
   </w:num>
   <w:num w:numId="37" w16cid:durableId="1583829190">
-    <w:abstractNumId w:val="42"/>
+    <w:abstractNumId w:val="43"/>
   </w:num>
   <w:num w:numId="38" w16cid:durableId="726957614">
-    <w:abstractNumId w:val="34"/>
+    <w:abstractNumId w:val="35"/>
   </w:num>
   <w:num w:numId="39" w16cid:durableId="46879236">
     <w:abstractNumId w:val="15"/>
@@ -9142,13 +9550,16 @@
     <w:abstractNumId w:val="17"/>
   </w:num>
   <w:num w:numId="41" w16cid:durableId="1084497669">
-    <w:abstractNumId w:val="18"/>
+    <w:abstractNumId w:val="19"/>
   </w:num>
   <w:num w:numId="42" w16cid:durableId="68115385">
     <w:abstractNumId w:val="6"/>
   </w:num>
   <w:num w:numId="43" w16cid:durableId="1202133118">
-    <w:abstractNumId w:val="20"/>
+    <w:abstractNumId w:val="21"/>
+  </w:num>
+  <w:num w:numId="44" w16cid:durableId="1607884033">
+    <w:abstractNumId w:val="18"/>
   </w:num>
   <w:numIdMacAtCleanup w:val="33"/>
 </w:numbering>

</xml_diff>